<commit_message>
Mała poprawka w specyfikacji; wygenerowanie pliku PDF.
Signed-off-by: Tomasz Kamiński <kaminski.tomasz.a@gmail.com>
</commit_message>
<xml_diff>
--- a/84817_84834/project/specification/84817_newSpec.docx
+++ b/84817_84834/project/specification/84817_newSpec.docx
@@ -67,32 +67,32 @@
         <w:t xml:space="preserve">Celem projektu jest stworzenie zcentralizowanego systemu kartoteki medycznej, wspomagającego codzienną pracę lekarza. Głównym wymaganiem eksponowanym przez projekt </w:t>
       </w:r>
       <w:r>
-        <w:t>jest możliwość identyfikowania pacjenta na podstawie zdjęcia jego twarzy. Dane kartoteki powinny być przechowywane na zewnętrznym serwerze, lekarz powinien móc korzystać z systemu na platformie mobilnej – np. tablecie. Główny przypadek biznesowy wygląda następująco:</w:t>
-      </w:r>
-    </w:p>
-    <w:p>
-      <w:r>
-        <w:rPr>
-          <w:i/>
-        </w:rPr>
-        <w:t>Nazwa: Identyfikacja pacjenta na podstawie zdjęcia twarzy</w:t>
-      </w:r>
-      <w:r>
-        <w:br/>
-      </w:r>
-      <w:r>
-        <w:rPr>
-          <w:i/>
-        </w:rPr>
-        <w:t>Warunki początkowe</w:t>
-      </w:r>
-      <w:r>
-        <w:t>: lekarz dysponuje</w:t>
+        <w:t>jest możliwość identyfikowania pacjenta na podsta</w:t>
       </w:r>
       <w:bookmarkStart w:id="0" w:name="_GoBack"/>
       <w:bookmarkEnd w:id="0"/>
       <w:r>
-        <w:t xml:space="preserve"> platformą mobilną z wbudowanym aparatem</w:t>
+        <w:t>wie zdjęcia jego twarzy. Dane kartoteki powinny być przechowywane na zewnętrznym serwerze, lekarz powinien móc korzystać z systemu na platformie mobilnej – np. tablecie. Główny przypadek biznesowy wygląda następująco:</w:t>
+      </w:r>
+    </w:p>
+    <w:p>
+      <w:r>
+        <w:rPr>
+          <w:i/>
+        </w:rPr>
+        <w:t>Nazwa: Identyfikacja pacjenta na podstawie zdjęcia twarzy</w:t>
+      </w:r>
+      <w:r>
+        <w:br/>
+      </w:r>
+      <w:r>
+        <w:rPr>
+          <w:i/>
+        </w:rPr>
+        <w:t>Warunki początkowe</w:t>
+      </w:r>
+      <w:r>
+        <w:t>: lekarz dysponuje platformą mobilną z wbudowanym aparatem</w:t>
       </w:r>
       <w:r>
         <w:br/>
@@ -320,7 +320,13 @@
     </w:p>
     <w:p>
       <w:r>
-        <w:t>Sugerowaną platformą mobilną jest system Android lub Windows Mobile.</w:t>
+        <w:t xml:space="preserve">Sugerowaną platformą mobilną jest system </w:t>
+      </w:r>
+      <w:r>
+        <w:t xml:space="preserve">Google </w:t>
+      </w:r>
+      <w:r>
+        <w:t>Android lub Windows Mobile.</w:t>
       </w:r>
     </w:p>
     <w:p>

</xml_diff>